<commit_message>
Phase 5: Images of Sequence Diagram Completed but not the document
</commit_message>
<xml_diff>
--- a/Phase 5/sequence diagram numbers.docx
+++ b/Phase 5/sequence diagram numbers.docx
@@ -222,54 +222,47 @@
         </w:rPr>
         <w:t>29</w:t>
       </w:r>
+    </w:p>
+    <w:p>
+      <w:pPr>
+        <w:rPr>
+          <w:lang w:bidi="fa-IR"/>
+        </w:rPr>
+      </w:pPr>
+      <w:r>
+        <w:rPr>
+          <w:lang w:bidi="fa-IR"/>
+        </w:rPr>
+        <w:t>30</w:t>
+      </w:r>
+    </w:p>
+    <w:p>
+      <w:pPr>
+        <w:rPr>
+          <w:lang w:bidi="fa-IR"/>
+        </w:rPr>
+      </w:pPr>
+      <w:r>
+        <w:rPr>
+          <w:lang w:bidi="fa-IR"/>
+        </w:rPr>
+        <w:t>35</w:t>
+      </w:r>
+    </w:p>
+    <w:p>
+      <w:pPr>
+        <w:rPr>
+          <w:lang w:bidi="fa-IR"/>
+        </w:rPr>
+      </w:pPr>
+      <w:r>
+        <w:rPr>
+          <w:lang w:bidi="fa-IR"/>
+        </w:rPr>
+        <w:t>38</w:t>
+      </w:r>
       <w:bookmarkStart w:id="0" w:name="_GoBack"/>
       <w:bookmarkEnd w:id="0"/>
-    </w:p>
-    <w:p>
-      <w:pPr>
-        <w:rPr>
-          <w:lang w:bidi="fa-IR"/>
-        </w:rPr>
-      </w:pPr>
-      <w:r>
-        <w:rPr>
-          <w:lang w:bidi="fa-IR"/>
-        </w:rPr>
-        <w:t>30</w:t>
-      </w:r>
-    </w:p>
-    <w:p>
-      <w:pPr>
-        <w:rPr>
-          <w:lang w:bidi="fa-IR"/>
-        </w:rPr>
-      </w:pPr>
-      <w:r>
-        <w:rPr>
-          <w:lang w:bidi="fa-IR"/>
-        </w:rPr>
-        <w:t>35</w:t>
-      </w:r>
-    </w:p>
-    <w:p>
-      <w:pPr>
-        <w:rPr>
-          <w:lang w:bidi="fa-IR"/>
-        </w:rPr>
-      </w:pPr>
-      <w:r>
-        <w:rPr>
-          <w:lang w:bidi="fa-IR"/>
-        </w:rPr>
-        <w:t>38</w:t>
-      </w:r>
-    </w:p>
-    <w:p>
-      <w:pPr>
-        <w:rPr>
-          <w:lang w:bidi="fa-IR"/>
-        </w:rPr>
-      </w:pPr>
     </w:p>
     <w:sectPr>
       <w:pgSz w:w="12240" w:h="15840"/>

</xml_diff>